<commit_message>
Adding previous deployment instructions to code repo
</commit_message>
<xml_diff>
--- a/docs/deployment_instructions/Low Erosivity Waiver (LEW) v1.1.0 Deployment Instructions.docx
+++ b/docs/deployment_instructions/Low Erosivity Waiver (LEW) v1.1.0 Deployment Instructions.docx
@@ -53,7 +53,7 @@
         <w:rPr>
           <w:b/>
         </w:rPr>
-        <w:t>0</w:t>
+        <w:t>1</w:t>
       </w:r>
       <w:r>
         <w:rPr>
@@ -111,7 +111,12 @@
         <w:t>-surface-water</w:t>
       </w:r>
       <w:r>
-        <w:t xml:space="preserve"> organization (i.e. OWTBX) deployment</w:t>
+        <w:t xml:space="preserve"> organiz</w:t>
+      </w:r>
+      <w:bookmarkStart w:id="0" w:name="_GoBack"/>
+      <w:bookmarkEnd w:id="0"/>
+      <w:r>
+        <w:t>ation (i.e. OWTBX) deployment</w:t>
       </w:r>
       <w:r>
         <w:t xml:space="preserve"> permissions</w:t>
@@ -139,7 +144,7 @@
       <w:r>
         <w:t xml:space="preserve"> </w:t>
       </w:r>
-      <w:hyperlink r:id="rId8" w:history="1">
+      <w:hyperlink r:id="rId12" w:history="1">
         <w:r>
           <w:rPr>
             <w:rStyle w:val="Hyperlink"/>
@@ -204,7 +209,7 @@
       <w:r>
         <w:t xml:space="preserve">release from </w:t>
       </w:r>
-      <w:hyperlink r:id="rId9" w:history="1">
+      <w:hyperlink r:id="rId13" w:history="1">
         <w:r>
           <w:rPr>
             <w:rStyle w:val="Hyperlink"/>
@@ -294,7 +299,7 @@
                     </pic:cNvPicPr>
                   </pic:nvPicPr>
                   <pic:blipFill>
-                    <a:blip r:embed="rId10">
+                    <a:blip r:embed="rId14">
                       <a:extLst>
                         <a:ext uri="{28A0092B-C50C-407E-A947-70E740481C1C}">
                           <a14:useLocalDpi xmlns:a14="http://schemas.microsoft.com/office/drawing/2010/main" val="0"/>
@@ -635,11 +640,6 @@
         <w:rPr>
           <w:rStyle w:val="Hyperlink"/>
         </w:rPr>
-      </w:r>
-      <w:r>
-        <w:rPr>
-          <w:rStyle w:val="Hyperlink"/>
-        </w:rPr>
         <w:fldChar w:fldCharType="separate"/>
       </w:r>
       <w:r>
@@ -666,8 +666,6 @@
         </w:rPr>
         <w:fldChar w:fldCharType="end"/>
       </w:r>
-      <w:bookmarkStart w:id="0" w:name="_GoBack"/>
-      <w:bookmarkEnd w:id="0"/>
     </w:p>
     <w:p>
       <w:pPr>
@@ -697,8 +695,8 @@
     </w:p>
     <w:p/>
     <w:sectPr>
-      <w:headerReference w:type="default" r:id="rId11"/>
-      <w:footerReference w:type="default" r:id="rId12"/>
+      <w:headerReference w:type="default" r:id="rId15"/>
+      <w:footerReference w:type="default" r:id="rId16"/>
       <w:pgSz w:w="12240" w:h="15840"/>
       <w:pgMar w:top="1440" w:right="1440" w:bottom="1440" w:left="1440" w:header="720" w:footer="720" w:gutter="0"/>
       <w:cols w:space="720"/>
@@ -828,7 +826,7 @@
       <w:t>.</w:t>
     </w:r>
     <w:r>
-      <w:t>0</w:t>
+      <w:t>1</w:t>
     </w:r>
     <w:r>
       <w:t>.0</w:t>
@@ -2934,11 +2932,520 @@
 </file>
 
 <file path=customXml/item1.xml><?xml version="1.0" encoding="utf-8"?>
+<ct:contentTypeSchema xmlns:ct="http://schemas.microsoft.com/office/2006/metadata/contentType" xmlns:ma="http://schemas.microsoft.com/office/2006/metadata/properties/metaAttributes" ct:_="" ma:_="" ma:contentTypeName="Document" ma:contentTypeID="0x0101008E1BB20563F6024784A8D2F76BE4D689" ma:contentTypeVersion="24" ma:contentTypeDescription="Create a new document." ma:contentTypeScope="" ma:versionID="a34f41b8fc5df9498a1aa0ec80035232">
+  <xsd:schema xmlns:xsd="http://www.w3.org/2001/XMLSchema" xmlns:xs="http://www.w3.org/2001/XMLSchema" xmlns:p="http://schemas.microsoft.com/office/2006/metadata/properties" xmlns:ns1="http://schemas.microsoft.com/sharepoint/v3" xmlns:ns2="4ffa91fb-a0ff-4ac5-b2db-65c790d184a4" xmlns:ns3="http://schemas.microsoft.com/sharepoint.v3" xmlns:ns4="http://schemas.microsoft.com/sharepoint/v3/fields" xmlns:ns5="e1404e85-53fe-45ec-801a-4516bbdd3f22" xmlns:ns6="2f87614f-cbc4-4189-9241-21198209af26" targetNamespace="http://schemas.microsoft.com/office/2006/metadata/properties" ma:root="true" ma:fieldsID="ee261bdfac2247c0a8d14595dc7bee48" ns1:_="" ns2:_="" ns3:_="" ns4:_="" ns5:_="" ns6:_="">
+    <xsd:import namespace="http://schemas.microsoft.com/sharepoint/v3"/>
+    <xsd:import namespace="4ffa91fb-a0ff-4ac5-b2db-65c790d184a4"/>
+    <xsd:import namespace="http://schemas.microsoft.com/sharepoint.v3"/>
+    <xsd:import namespace="http://schemas.microsoft.com/sharepoint/v3/fields"/>
+    <xsd:import namespace="e1404e85-53fe-45ec-801a-4516bbdd3f22"/>
+    <xsd:import namespace="2f87614f-cbc4-4189-9241-21198209af26"/>
+    <xsd:element name="properties">
+      <xsd:complexType>
+        <xsd:sequence>
+          <xsd:element name="documentManagement">
+            <xsd:complexType>
+              <xsd:all>
+                <xsd:element ref="ns2:Document_x0020_Creation_x0020_Date" minOccurs="0"/>
+                <xsd:element ref="ns2:Creator" minOccurs="0"/>
+                <xsd:element ref="ns2:EPA_x0020_Office" minOccurs="0"/>
+                <xsd:element ref="ns2:Record" minOccurs="0"/>
+                <xsd:element ref="ns3:CategoryDescription" minOccurs="0"/>
+                <xsd:element ref="ns2:Identifier" minOccurs="0"/>
+                <xsd:element ref="ns2:EPA_x0020_Contributor" minOccurs="0"/>
+                <xsd:element ref="ns2:External_x0020_Contributor" minOccurs="0"/>
+                <xsd:element ref="ns4:_Coverage" minOccurs="0"/>
+                <xsd:element ref="ns2:EPA_x0020_Related_x0020_Documents" minOccurs="0"/>
+                <xsd:element ref="ns4:_Source" minOccurs="0"/>
+                <xsd:element ref="ns2:Rights" minOccurs="0"/>
+                <xsd:element ref="ns1:Language" minOccurs="0"/>
+                <xsd:element ref="ns2:j747ac98061d40f0aa7bd47e1db5675d" minOccurs="0"/>
+                <xsd:element ref="ns2:TaxKeywordTaxHTField" minOccurs="0"/>
+                <xsd:element ref="ns2:TaxCatchAllLabel" minOccurs="0"/>
+                <xsd:element ref="ns2:TaxCatchAll" minOccurs="0"/>
+                <xsd:element ref="ns2:e3f09c3df709400db2417a7161762d62" minOccurs="0"/>
+                <xsd:element ref="ns5:SharedWithUsers" minOccurs="0"/>
+                <xsd:element ref="ns5:SharedWithDetails" minOccurs="0"/>
+                <xsd:element ref="ns6:MediaServiceMetadata" minOccurs="0"/>
+                <xsd:element ref="ns6:MediaServiceFastMetadata" minOccurs="0"/>
+              </xsd:all>
+            </xsd:complexType>
+          </xsd:element>
+        </xsd:sequence>
+      </xsd:complexType>
+    </xsd:element>
+  </xsd:schema>
+  <xsd:schema xmlns:xsd="http://www.w3.org/2001/XMLSchema" xmlns:xs="http://www.w3.org/2001/XMLSchema" xmlns:dms="http://schemas.microsoft.com/office/2006/documentManagement/types" xmlns:pc="http://schemas.microsoft.com/office/infopath/2007/PartnerControls" targetNamespace="http://schemas.microsoft.com/sharepoint/v3" elementFormDefault="qualified">
+    <xsd:import namespace="http://schemas.microsoft.com/office/2006/documentManagement/types"/>
+    <xsd:import namespace="http://schemas.microsoft.com/office/infopath/2007/PartnerControls"/>
+    <xsd:element name="Language" ma:index="17" nillable="true" ma:displayName="Language" ma:default="English" ma:description="Select the document language from the drop down." ma:format="Dropdown" ma:internalName="Language" ma:readOnly="false">
+      <xsd:simpleType>
+        <xsd:restriction base="dms:Choice">
+          <xsd:enumeration value="Arabic (Saudi Arabia)"/>
+          <xsd:enumeration value="Bulgarian (Bulgaria)"/>
+          <xsd:enumeration value="Chinese (Hong Kong S.A.R.)"/>
+          <xsd:enumeration value="Chinese (People's Republic of China)"/>
+          <xsd:enumeration value="Chinese (Taiwan)"/>
+          <xsd:enumeration value="Croatian (Croatia)"/>
+          <xsd:enumeration value="Czech (Czech Republic)"/>
+          <xsd:enumeration value="Danish (Denmark)"/>
+          <xsd:enumeration value="Dutch (Netherlands)"/>
+          <xsd:enumeration value="English"/>
+          <xsd:enumeration value="Estonian (Estonia)"/>
+          <xsd:enumeration value="Finnish (Finland)"/>
+          <xsd:enumeration value="French (France)"/>
+          <xsd:enumeration value="German (Germany)"/>
+          <xsd:enumeration value="Greek (Greece)"/>
+          <xsd:enumeration value="Hebrew (Israel)"/>
+          <xsd:enumeration value="Hindi (India)"/>
+          <xsd:enumeration value="Hungarian (Hungary)"/>
+          <xsd:enumeration value="Indonesian (Indonesia)"/>
+          <xsd:enumeration value="Italian (Italy)"/>
+          <xsd:enumeration value="Japanese (Japan)"/>
+          <xsd:enumeration value="Korean (Korea)"/>
+          <xsd:enumeration value="Latvian (Latvia)"/>
+          <xsd:enumeration value="Lithuanian (Lithuania)"/>
+          <xsd:enumeration value="Malay (Malaysia)"/>
+          <xsd:enumeration value="Norwegian (Bokmal) (Norway)"/>
+          <xsd:enumeration value="Polish (Poland)"/>
+          <xsd:enumeration value="Portuguese (Brazil)"/>
+          <xsd:enumeration value="Portuguese (Portugal)"/>
+          <xsd:enumeration value="Romanian (Romania)"/>
+          <xsd:enumeration value="Russian (Russia)"/>
+          <xsd:enumeration value="Serbian (Latin) (Serbia)"/>
+          <xsd:enumeration value="Slovak (Slovakia)"/>
+          <xsd:enumeration value="Slovenian (Slovenia)"/>
+          <xsd:enumeration value="Spanish (Spain)"/>
+          <xsd:enumeration value="Swedish (Sweden)"/>
+          <xsd:enumeration value="Thai (Thailand)"/>
+          <xsd:enumeration value="Turkish (Turkey)"/>
+          <xsd:enumeration value="Ukrainian (Ukraine)"/>
+          <xsd:enumeration value="Urdu (Islamic Republic of Pakistan)"/>
+          <xsd:enumeration value="Vietnamese (Vietnam)"/>
+        </xsd:restriction>
+      </xsd:simpleType>
+    </xsd:element>
+  </xsd:schema>
+  <xsd:schema xmlns:xsd="http://www.w3.org/2001/XMLSchema" xmlns:xs="http://www.w3.org/2001/XMLSchema" xmlns:dms="http://schemas.microsoft.com/office/2006/documentManagement/types" xmlns:pc="http://schemas.microsoft.com/office/infopath/2007/PartnerControls" targetNamespace="4ffa91fb-a0ff-4ac5-b2db-65c790d184a4" elementFormDefault="qualified">
+    <xsd:import namespace="http://schemas.microsoft.com/office/2006/documentManagement/types"/>
+    <xsd:import namespace="http://schemas.microsoft.com/office/infopath/2007/PartnerControls"/>
+    <xsd:element name="Document_x0020_Creation_x0020_Date" ma:index="2" nillable="true" ma:displayName="Document Date" ma:default="[today]" ma:description="Enter the date this document was last modified. The upload date has been entered by default." ma:format="DateOnly" ma:internalName="Document_x0020_Creation_x0020_Date" ma:readOnly="false">
+      <xsd:simpleType>
+        <xsd:restriction base="dms:DateTime"/>
+      </xsd:simpleType>
+    </xsd:element>
+    <xsd:element name="Creator" ma:index="3" nillable="true" ma:displayName="Creator" ma:description="Enter the person primarily responsible for the document. The name of the person uploading the document has been entered by default." ma:list="UserInfo" ma:SharePointGroup="0" ma:internalName="Creator" ma:showField="ImnName">
+      <xsd:complexType>
+        <xsd:complexContent>
+          <xsd:extension base="dms:User">
+            <xsd:sequence>
+              <xsd:element name="UserInfo" minOccurs="0" maxOccurs="unbounded">
+                <xsd:complexType>
+                  <xsd:sequence>
+                    <xsd:element name="DisplayName" type="xsd:string" minOccurs="0"/>
+                    <xsd:element name="AccountId" type="dms:UserId" minOccurs="0" nillable="true"/>
+                    <xsd:element name="AccountType" type="xsd:string" minOccurs="0"/>
+                  </xsd:sequence>
+                </xsd:complexType>
+              </xsd:element>
+            </xsd:sequence>
+          </xsd:extension>
+        </xsd:complexContent>
+      </xsd:complexType>
+    </xsd:element>
+    <xsd:element name="EPA_x0020_Office" ma:index="4" nillable="true" ma:displayName="EPA Office" ma:description="Enter the EPA organization primarily responsible for the document. The office of the person uploading the document has been entered by default." ma:internalName="EPA_x0020_Office">
+      <xsd:simpleType>
+        <xsd:restriction base="dms:Text">
+          <xsd:maxLength value="255"/>
+        </xsd:restriction>
+      </xsd:simpleType>
+    </xsd:element>
+    <xsd:element name="Record" ma:index="5" nillable="true" ma:displayName="Record" ma:default="Shared" ma:description="For documents that provide evidence of EPA decisions and actions, select &quot;Shared&quot; (open access) or &quot;Private&quot; (restricted access)." ma:format="Dropdown" ma:internalName="Record">
+      <xsd:simpleType>
+        <xsd:restriction base="dms:Choice">
+          <xsd:enumeration value="None"/>
+          <xsd:enumeration value="Shared"/>
+          <xsd:enumeration value="Private"/>
+        </xsd:restriction>
+      </xsd:simpleType>
+    </xsd:element>
+    <xsd:element name="Identifier" ma:index="9" nillable="true" ma:displayName="Identifier" ma:description="Enter all EPA identification numbers applicable to this document, one on each line." ma:internalName="Identifier" ma:readOnly="false">
+      <xsd:simpleType>
+        <xsd:restriction base="dms:Note">
+          <xsd:maxLength value="255"/>
+        </xsd:restriction>
+      </xsd:simpleType>
+    </xsd:element>
+    <xsd:element name="EPA_x0020_Contributor" ma:index="11" nillable="true" ma:displayName="EPA Contributor" ma:description="Enter an EPA person who contributed to the creation of the document but is not the primary author." ma:list="UserInfo" ma:SharePointGroup="0" ma:internalName="EPA_x0020_Contributor" ma:readOnly="false" ma:showField="ImnName">
+      <xsd:complexType>
+        <xsd:complexContent>
+          <xsd:extension base="dms:User">
+            <xsd:sequence>
+              <xsd:element name="UserInfo" minOccurs="0" maxOccurs="unbounded">
+                <xsd:complexType>
+                  <xsd:sequence>
+                    <xsd:element name="DisplayName" type="xsd:string" minOccurs="0"/>
+                    <xsd:element name="AccountId" type="dms:UserId" minOccurs="0" nillable="true"/>
+                    <xsd:element name="AccountType" type="xsd:string" minOccurs="0"/>
+                  </xsd:sequence>
+                </xsd:complexType>
+              </xsd:element>
+            </xsd:sequence>
+          </xsd:extension>
+        </xsd:complexContent>
+      </xsd:complexType>
+    </xsd:element>
+    <xsd:element name="External_x0020_Contributor" ma:index="12" nillable="true" ma:displayName="External Contributor" ma:description="Enter a non-EPA person who contributed to the creation of the document but is not the primary author." ma:internalName="External_x0020_Contributor" ma:readOnly="false">
+      <xsd:simpleType>
+        <xsd:restriction base="dms:Note">
+          <xsd:maxLength value="255"/>
+        </xsd:restriction>
+      </xsd:simpleType>
+    </xsd:element>
+    <xsd:element name="EPA_x0020_Related_x0020_Documents" ma:index="14" nillable="true" ma:displayName="Other Related Documents" ma:description="Enter any related document." ma:internalName="EPA_x0020_Related_x0020_Documents">
+      <xsd:simpleType>
+        <xsd:restriction base="dms:Note">
+          <xsd:maxLength value="255"/>
+        </xsd:restriction>
+      </xsd:simpleType>
+    </xsd:element>
+    <xsd:element name="Rights" ma:index="16" nillable="true" ma:displayName="Rights" ma:description="Enter information about intellectual property rights held over the document (e.g. copyright, patent, trademark)." ma:internalName="Rights" ma:readOnly="false">
+      <xsd:simpleType>
+        <xsd:restriction base="dms:Note">
+          <xsd:maxLength value="255"/>
+        </xsd:restriction>
+      </xsd:simpleType>
+    </xsd:element>
+    <xsd:element name="j747ac98061d40f0aa7bd47e1db5675d" ma:index="19" nillable="true" ma:taxonomy="true" ma:internalName="j747ac98061d40f0aa7bd47e1db5675d" ma:taxonomyFieldName="Document_x0020_Type" ma:displayName="Document Type" ma:readOnly="false" ma:default="" ma:fieldId="{3747ac98-061d-40f0-aa7b-d47e1db5675d}" ma:sspId="29f62856-1543-49d4-a736-4569d363f533" ma:termSetId="e06cd6a9-a175-4da0-81cb-8dba7aa394ab" ma:anchorId="00000000-0000-0000-0000-000000000000" ma:open="false" ma:isKeyword="false">
+      <xsd:complexType>
+        <xsd:sequence>
+          <xsd:element ref="pc:Terms" minOccurs="0" maxOccurs="1"/>
+        </xsd:sequence>
+      </xsd:complexType>
+    </xsd:element>
+    <xsd:element name="TaxKeywordTaxHTField" ma:index="21" nillable="true" ma:taxonomy="true" ma:internalName="TaxKeywordTaxHTField" ma:taxonomyFieldName="TaxKeyword" ma:displayName="Enterprise Keywords" ma:readOnly="false" ma:fieldId="{23f27201-bee3-471e-b2e7-b64fd8b7ca38}" ma:taxonomyMulti="true" ma:sspId="29f62856-1543-49d4-a736-4569d363f533" ma:termSetId="00000000-0000-0000-0000-000000000000" ma:anchorId="00000000-0000-0000-0000-000000000000" ma:open="true" ma:isKeyword="true">
+      <xsd:complexType>
+        <xsd:sequence>
+          <xsd:element ref="pc:Terms" minOccurs="0" maxOccurs="1"/>
+        </xsd:sequence>
+      </xsd:complexType>
+    </xsd:element>
+    <xsd:element name="TaxCatchAllLabel" ma:index="23" nillable="true" ma:displayName="Taxonomy Catch All Column1" ma:description="" ma:hidden="true" ma:list="{d28151cc-ad8c-461a-8fcd-c036c81f34f3}" ma:internalName="TaxCatchAllLabel" ma:readOnly="true" ma:showField="CatchAllDataLabel" ma:web="4bd2ab78-7571-449a-9e85-c0295914c86c">
+      <xsd:complexType>
+        <xsd:complexContent>
+          <xsd:extension base="dms:MultiChoiceLookup">
+            <xsd:sequence>
+              <xsd:element name="Value" type="dms:Lookup" maxOccurs="unbounded" minOccurs="0" nillable="true"/>
+            </xsd:sequence>
+          </xsd:extension>
+        </xsd:complexContent>
+      </xsd:complexType>
+    </xsd:element>
+    <xsd:element name="TaxCatchAll" ma:index="24" nillable="true" ma:displayName="Taxonomy Catch All Column" ma:description="" ma:hidden="true" ma:list="{d28151cc-ad8c-461a-8fcd-c036c81f34f3}" ma:internalName="TaxCatchAll" ma:showField="CatchAllData" ma:web="4bd2ab78-7571-449a-9e85-c0295914c86c">
+      <xsd:complexType>
+        <xsd:complexContent>
+          <xsd:extension base="dms:MultiChoiceLookup">
+            <xsd:sequence>
+              <xsd:element name="Value" type="dms:Lookup" maxOccurs="unbounded" minOccurs="0" nillable="true"/>
+            </xsd:sequence>
+          </xsd:extension>
+        </xsd:complexContent>
+      </xsd:complexType>
+    </xsd:element>
+    <xsd:element name="e3f09c3df709400db2417a7161762d62" ma:index="28" nillable="true" ma:taxonomy="true" ma:internalName="e3f09c3df709400db2417a7161762d62" ma:taxonomyFieldName="EPA_x0020_Subject" ma:displayName="EPA Subject" ma:readOnly="false" ma:default="" ma:fieldId="{e3f09c3d-f709-400d-b241-7a7161762d62}" ma:taxonomyMulti="true" ma:sspId="29f62856-1543-49d4-a736-4569d363f533" ma:termSetId="7a3d4ae0-7e62-45a2-a406-c6a8a6a8eee3" ma:anchorId="00000000-0000-0000-0000-000000000000" ma:open="false" ma:isKeyword="false">
+      <xsd:complexType>
+        <xsd:sequence>
+          <xsd:element ref="pc:Terms" minOccurs="0" maxOccurs="1"/>
+        </xsd:sequence>
+      </xsd:complexType>
+    </xsd:element>
+  </xsd:schema>
+  <xsd:schema xmlns:xsd="http://www.w3.org/2001/XMLSchema" xmlns:xs="http://www.w3.org/2001/XMLSchema" xmlns:dms="http://schemas.microsoft.com/office/2006/documentManagement/types" xmlns:pc="http://schemas.microsoft.com/office/infopath/2007/PartnerControls" targetNamespace="http://schemas.microsoft.com/sharepoint.v3" elementFormDefault="qualified">
+    <xsd:import namespace="http://schemas.microsoft.com/office/2006/documentManagement/types"/>
+    <xsd:import namespace="http://schemas.microsoft.com/office/infopath/2007/PartnerControls"/>
+    <xsd:element name="CategoryDescription" ma:index="6" nillable="true" ma:displayName="Description" ma:description="Enter a brief description." ma:internalName="CategoryDescription" ma:readOnly="false">
+      <xsd:simpleType>
+        <xsd:restriction base="dms:Note">
+          <xsd:maxLength value="255"/>
+        </xsd:restriction>
+      </xsd:simpleType>
+    </xsd:element>
+  </xsd:schema>
+  <xsd:schema xmlns:xsd="http://www.w3.org/2001/XMLSchema" xmlns:xs="http://www.w3.org/2001/XMLSchema" xmlns:dms="http://schemas.microsoft.com/office/2006/documentManagement/types" xmlns:pc="http://schemas.microsoft.com/office/infopath/2007/PartnerControls" targetNamespace="http://schemas.microsoft.com/sharepoint/v3/fields" elementFormDefault="qualified">
+    <xsd:import namespace="http://schemas.microsoft.com/office/2006/documentManagement/types"/>
+    <xsd:import namespace="http://schemas.microsoft.com/office/infopath/2007/PartnerControls"/>
+    <xsd:element name="_Coverage" ma:index="13" nillable="true" ma:displayName="Coverage" ma:description="Enter the geographic location, jurisdiction, or time period for which the document is relevant." ma:internalName="_Coverage" ma:readOnly="false">
+      <xsd:simpleType>
+        <xsd:restriction base="dms:Text">
+          <xsd:maxLength value="255"/>
+        </xsd:restriction>
+      </xsd:simpleType>
+    </xsd:element>
+    <xsd:element name="_Source" ma:index="15" nillable="true" ma:displayName="Source" ma:description="Enter a source from which the document is derived." ma:internalName="_Source" ma:readOnly="false">
+      <xsd:simpleType>
+        <xsd:restriction base="dms:Note">
+          <xsd:maxLength value="255"/>
+        </xsd:restriction>
+      </xsd:simpleType>
+    </xsd:element>
+  </xsd:schema>
+  <xsd:schema xmlns:xsd="http://www.w3.org/2001/XMLSchema" xmlns:xs="http://www.w3.org/2001/XMLSchema" xmlns:dms="http://schemas.microsoft.com/office/2006/documentManagement/types" xmlns:pc="http://schemas.microsoft.com/office/infopath/2007/PartnerControls" targetNamespace="e1404e85-53fe-45ec-801a-4516bbdd3f22" elementFormDefault="qualified">
+    <xsd:import namespace="http://schemas.microsoft.com/office/2006/documentManagement/types"/>
+    <xsd:import namespace="http://schemas.microsoft.com/office/infopath/2007/PartnerControls"/>
+    <xsd:element name="SharedWithUsers" ma:index="29" nillable="true" ma:displayName="Shared With" ma:description="" ma:internalName="SharedWithUsers" ma:readOnly="true">
+      <xsd:complexType>
+        <xsd:complexContent>
+          <xsd:extension base="dms:UserMulti">
+            <xsd:sequence>
+              <xsd:element name="UserInfo" minOccurs="0" maxOccurs="unbounded">
+                <xsd:complexType>
+                  <xsd:sequence>
+                    <xsd:element name="DisplayName" type="xsd:string" minOccurs="0"/>
+                    <xsd:element name="AccountId" type="dms:UserId" minOccurs="0" nillable="true"/>
+                    <xsd:element name="AccountType" type="xsd:string" minOccurs="0"/>
+                  </xsd:sequence>
+                </xsd:complexType>
+              </xsd:element>
+            </xsd:sequence>
+          </xsd:extension>
+        </xsd:complexContent>
+      </xsd:complexType>
+    </xsd:element>
+    <xsd:element name="SharedWithDetails" ma:index="30" nillable="true" ma:displayName="Shared With Details" ma:description="" ma:internalName="SharedWithDetails" ma:readOnly="true">
+      <xsd:simpleType>
+        <xsd:restriction base="dms:Note">
+          <xsd:maxLength value="255"/>
+        </xsd:restriction>
+      </xsd:simpleType>
+    </xsd:element>
+  </xsd:schema>
+  <xsd:schema xmlns:xsd="http://www.w3.org/2001/XMLSchema" xmlns:xs="http://www.w3.org/2001/XMLSchema" xmlns:dms="http://schemas.microsoft.com/office/2006/documentManagement/types" xmlns:pc="http://schemas.microsoft.com/office/infopath/2007/PartnerControls" targetNamespace="2f87614f-cbc4-4189-9241-21198209af26" elementFormDefault="qualified">
+    <xsd:import namespace="http://schemas.microsoft.com/office/2006/documentManagement/types"/>
+    <xsd:import namespace="http://schemas.microsoft.com/office/infopath/2007/PartnerControls"/>
+    <xsd:element name="MediaServiceMetadata" ma:index="31" nillable="true" ma:displayName="MediaServiceMetadata" ma:hidden="true" ma:internalName="MediaServiceMetadata" ma:readOnly="true">
+      <xsd:simpleType>
+        <xsd:restriction base="dms:Note"/>
+      </xsd:simpleType>
+    </xsd:element>
+    <xsd:element name="MediaServiceFastMetadata" ma:index="32" nillable="true" ma:displayName="MediaServiceFastMetadata" ma:hidden="true" ma:internalName="MediaServiceFastMetadata" ma:readOnly="true">
+      <xsd:simpleType>
+        <xsd:restriction base="dms:Note"/>
+      </xsd:simpleType>
+    </xsd:element>
+  </xsd:schema>
+  <xsd:schema xmlns="http://schemas.openxmlformats.org/package/2006/metadata/core-properties" xmlns:xsd="http://www.w3.org/2001/XMLSchema" xmlns:xsi="http://www.w3.org/2001/XMLSchema-instance" xmlns:dc="http://purl.org/dc/elements/1.1/" xmlns:dcterms="http://purl.org/dc/terms/" xmlns:odoc="http://schemas.microsoft.com/internal/obd" targetNamespace="http://schemas.openxmlformats.org/package/2006/metadata/core-properties" elementFormDefault="qualified" attributeFormDefault="unqualified" blockDefault="#all">
+    <xsd:import namespace="http://purl.org/dc/elements/1.1/" schemaLocation="http://dublincore.org/schemas/xmls/qdc/2003/04/02/dc.xsd"/>
+    <xsd:import namespace="http://purl.org/dc/terms/" schemaLocation="http://dublincore.org/schemas/xmls/qdc/2003/04/02/dcterms.xsd"/>
+    <xsd:element name="coreProperties" type="CT_coreProperties"/>
+    <xsd:complexType name="CT_coreProperties">
+      <xsd:all>
+        <xsd:element ref="dc:creator" minOccurs="0" maxOccurs="1"/>
+        <xsd:element ref="dcterms:created" minOccurs="0" maxOccurs="1"/>
+        <xsd:element ref="dc:identifier" minOccurs="0" maxOccurs="1"/>
+        <xsd:element name="contentType" minOccurs="0" maxOccurs="1" type="xsd:string" ma:index="25" ma:displayName="Content Type"/>
+        <xsd:element ref="dc:title" minOccurs="0" maxOccurs="1" ma:index="1" ma:displayName="Title"/>
+        <xsd:element ref="dc:subject" minOccurs="0" maxOccurs="1"/>
+        <xsd:element ref="dc:description" minOccurs="0" maxOccurs="1"/>
+        <xsd:element name="keywords" minOccurs="0" maxOccurs="1" type="xsd:string"/>
+        <xsd:element ref="dc:language" minOccurs="0" maxOccurs="1"/>
+        <xsd:element name="category" minOccurs="0" maxOccurs="1" type="xsd:string"/>
+        <xsd:element name="version" minOccurs="0" maxOccurs="1" type="xsd:string"/>
+        <xsd:element name="revision" minOccurs="0" maxOccurs="1" type="xsd:string">
+          <xsd:annotation>
+            <xsd:documentation>
+                        This value indicates the number of saves or revisions. The application is responsible for updating this value after each revision.
+                    </xsd:documentation>
+          </xsd:annotation>
+        </xsd:element>
+        <xsd:element name="lastModifiedBy" minOccurs="0" maxOccurs="1" type="xsd:string"/>
+        <xsd:element ref="dcterms:modified" minOccurs="0" maxOccurs="1"/>
+        <xsd:element name="contentStatus" minOccurs="0" maxOccurs="1" type="xsd:string"/>
+      </xsd:all>
+    </xsd:complexType>
+  </xsd:schema>
+  <xs:schema xmlns:pc="http://schemas.microsoft.com/office/infopath/2007/PartnerControls" xmlns:xs="http://www.w3.org/2001/XMLSchema" targetNamespace="http://schemas.microsoft.com/office/infopath/2007/PartnerControls" elementFormDefault="qualified" attributeFormDefault="unqualified">
+    <xs:element name="Person">
+      <xs:complexType>
+        <xs:sequence>
+          <xs:element ref="pc:DisplayName" minOccurs="0"/>
+          <xs:element ref="pc:AccountId" minOccurs="0"/>
+          <xs:element ref="pc:AccountType" minOccurs="0"/>
+        </xs:sequence>
+      </xs:complexType>
+    </xs:element>
+    <xs:element name="DisplayName" type="xs:string"/>
+    <xs:element name="AccountId" type="xs:string"/>
+    <xs:element name="AccountType" type="xs:string"/>
+    <xs:element name="BDCAssociatedEntity">
+      <xs:complexType>
+        <xs:sequence>
+          <xs:element ref="pc:BDCEntity" minOccurs="0" maxOccurs="unbounded"/>
+        </xs:sequence>
+        <xs:attribute ref="pc:EntityNamespace"/>
+        <xs:attribute ref="pc:EntityName"/>
+        <xs:attribute ref="pc:SystemInstanceName"/>
+        <xs:attribute ref="pc:AssociationName"/>
+      </xs:complexType>
+    </xs:element>
+    <xs:attribute name="EntityNamespace" type="xs:string"/>
+    <xs:attribute name="EntityName" type="xs:string"/>
+    <xs:attribute name="SystemInstanceName" type="xs:string"/>
+    <xs:attribute name="AssociationName" type="xs:string"/>
+    <xs:element name="BDCEntity">
+      <xs:complexType>
+        <xs:sequence>
+          <xs:element ref="pc:EntityDisplayName" minOccurs="0"/>
+          <xs:element ref="pc:EntityInstanceReference" minOccurs="0"/>
+          <xs:element ref="pc:EntityId1" minOccurs="0"/>
+          <xs:element ref="pc:EntityId2" minOccurs="0"/>
+          <xs:element ref="pc:EntityId3" minOccurs="0"/>
+          <xs:element ref="pc:EntityId4" minOccurs="0"/>
+          <xs:element ref="pc:EntityId5" minOccurs="0"/>
+        </xs:sequence>
+      </xs:complexType>
+    </xs:element>
+    <xs:element name="EntityDisplayName" type="xs:string"/>
+    <xs:element name="EntityInstanceReference" type="xs:string"/>
+    <xs:element name="EntityId1" type="xs:string"/>
+    <xs:element name="EntityId2" type="xs:string"/>
+    <xs:element name="EntityId3" type="xs:string"/>
+    <xs:element name="EntityId4" type="xs:string"/>
+    <xs:element name="EntityId5" type="xs:string"/>
+    <xs:element name="Terms">
+      <xs:complexType>
+        <xs:sequence>
+          <xs:element ref="pc:TermInfo" minOccurs="0" maxOccurs="unbounded"/>
+        </xs:sequence>
+      </xs:complexType>
+    </xs:element>
+    <xs:element name="TermInfo">
+      <xs:complexType>
+        <xs:sequence>
+          <xs:element ref="pc:TermName" minOccurs="0"/>
+          <xs:element ref="pc:TermId" minOccurs="0"/>
+        </xs:sequence>
+      </xs:complexType>
+    </xs:element>
+    <xs:element name="TermName" type="xs:string"/>
+    <xs:element name="TermId" type="xs:string"/>
+  </xs:schema>
+</ct:contentTypeSchema>
+</file>
+
+<file path=customXml/item2.xml><?xml version="1.0" encoding="utf-8"?>
+<p:properties xmlns:p="http://schemas.microsoft.com/office/2006/metadata/properties" xmlns:xsi="http://www.w3.org/2001/XMLSchema-instance" xmlns:pc="http://schemas.microsoft.com/office/infopath/2007/PartnerControls">
+  <documentManagement>
+    <_Source xmlns="http://schemas.microsoft.com/sharepoint/v3/fields" xsi:nil="true"/>
+    <Language xmlns="http://schemas.microsoft.com/sharepoint/v3">English</Language>
+    <j747ac98061d40f0aa7bd47e1db5675d xmlns="4ffa91fb-a0ff-4ac5-b2db-65c790d184a4">
+      <Terms xmlns="http://schemas.microsoft.com/office/infopath/2007/PartnerControls"/>
+    </j747ac98061d40f0aa7bd47e1db5675d>
+    <e3f09c3df709400db2417a7161762d62 xmlns="4ffa91fb-a0ff-4ac5-b2db-65c790d184a4">
+      <Terms xmlns="http://schemas.microsoft.com/office/infopath/2007/PartnerControls"/>
+    </e3f09c3df709400db2417a7161762d62>
+    <External_x0020_Contributor xmlns="4ffa91fb-a0ff-4ac5-b2db-65c790d184a4" xsi:nil="true"/>
+    <TaxKeywordTaxHTField xmlns="4ffa91fb-a0ff-4ac5-b2db-65c790d184a4">
+      <Terms xmlns="http://schemas.microsoft.com/office/infopath/2007/PartnerControls"/>
+    </TaxKeywordTaxHTField>
+    <Record xmlns="4ffa91fb-a0ff-4ac5-b2db-65c790d184a4">Shared</Record>
+    <Rights xmlns="4ffa91fb-a0ff-4ac5-b2db-65c790d184a4" xsi:nil="true"/>
+    <Document_x0020_Creation_x0020_Date xmlns="4ffa91fb-a0ff-4ac5-b2db-65c790d184a4">2019-07-02T12:50:04+00:00</Document_x0020_Creation_x0020_Date>
+    <EPA_x0020_Office xmlns="4ffa91fb-a0ff-4ac5-b2db-65c790d184a4" xsi:nil="true"/>
+    <CategoryDescription xmlns="http://schemas.microsoft.com/sharepoint.v3" xsi:nil="true"/>
+    <Identifier xmlns="4ffa91fb-a0ff-4ac5-b2db-65c790d184a4" xsi:nil="true"/>
+    <_Coverage xmlns="http://schemas.microsoft.com/sharepoint/v3/fields" xsi:nil="true"/>
+    <Creator xmlns="4ffa91fb-a0ff-4ac5-b2db-65c790d184a4">
+      <UserInfo>
+        <DisplayName/>
+        <AccountId xsi:nil="true"/>
+        <AccountType/>
+      </UserInfo>
+    </Creator>
+    <EPA_x0020_Related_x0020_Documents xmlns="4ffa91fb-a0ff-4ac5-b2db-65c790d184a4" xsi:nil="true"/>
+    <EPA_x0020_Contributor xmlns="4ffa91fb-a0ff-4ac5-b2db-65c790d184a4">
+      <UserInfo>
+        <DisplayName/>
+        <AccountId xsi:nil="true"/>
+        <AccountType/>
+      </UserInfo>
+    </EPA_x0020_Contributor>
+    <TaxCatchAll xmlns="4ffa91fb-a0ff-4ac5-b2db-65c790d184a4"/>
+  </documentManagement>
+</p:properties>
+</file>
+
+<file path=customXml/item3.xml><?xml version="1.0" encoding="utf-8"?>
+<?mso-contentType ?>
+<FormTemplates xmlns="http://schemas.microsoft.com/sharepoint/v3/contenttype/forms">
+  <Display>DocumentLibraryForm</Display>
+  <Edit>DocumentLibraryForm</Edit>
+  <New>DocumentLibraryForm</New>
+</FormTemplates>
+</file>
+
+<file path=customXml/item4.xml><?xml version="1.0" encoding="utf-8"?>
+<?mso-contentType ?>
+<SharedContentType xmlns="Microsoft.SharePoint.Taxonomy.ContentTypeSync" SourceId="29f62856-1543-49d4-a736-4569d363f533" ContentTypeId="0x0101" PreviousValue="false"/>
+</file>
+
+<file path=customXml/item5.xml><?xml version="1.0" encoding="utf-8"?>
 <b:Sources xmlns:b="http://schemas.openxmlformats.org/officeDocument/2006/bibliography" xmlns="http://schemas.openxmlformats.org/officeDocument/2006/bibliography" SelectedStyle="\APASixthEditionOfficeOnline.xsl" StyleName="APA" Version="6"/>
 </file>
 
 <file path=customXml/itemProps1.xml><?xml version="1.0" encoding="utf-8"?>
-<ds:datastoreItem xmlns:ds="http://schemas.openxmlformats.org/officeDocument/2006/customXml" ds:itemID="{3A66B713-8385-4AA6-9888-7CE4C8BB5B5A}">
+<ds:datastoreItem xmlns:ds="http://schemas.openxmlformats.org/officeDocument/2006/customXml" ds:itemID="{81EAE711-EBFB-4E74-8072-3C4C7176421F}">
+  <ds:schemaRefs>
+    <ds:schemaRef ds:uri="http://schemas.microsoft.com/office/2006/metadata/contentType"/>
+    <ds:schemaRef ds:uri="http://schemas.microsoft.com/office/2006/metadata/properties/metaAttributes"/>
+    <ds:schemaRef ds:uri="http://www.w3.org/2001/XMLSchema"/>
+    <ds:schemaRef ds:uri="http://schemas.microsoft.com/office/2006/metadata/properties"/>
+    <ds:schemaRef ds:uri="http://schemas.microsoft.com/sharepoint/v3"/>
+    <ds:schemaRef ds:uri="4ffa91fb-a0ff-4ac5-b2db-65c790d184a4"/>
+    <ds:schemaRef ds:uri="http://schemas.microsoft.com/sharepoint.v3"/>
+    <ds:schemaRef ds:uri="http://schemas.microsoft.com/sharepoint/v3/fields"/>
+    <ds:schemaRef ds:uri="e1404e85-53fe-45ec-801a-4516bbdd3f22"/>
+    <ds:schemaRef ds:uri="2f87614f-cbc4-4189-9241-21198209af26"/>
+    <ds:schemaRef ds:uri="http://schemas.microsoft.com/office/2006/documentManagement/types"/>
+    <ds:schemaRef ds:uri="http://schemas.microsoft.com/office/infopath/2007/PartnerControls"/>
+    <ds:schemaRef ds:uri="http://schemas.openxmlformats.org/package/2006/metadata/core-properties"/>
+    <ds:schemaRef ds:uri="http://purl.org/dc/elements/1.1/"/>
+    <ds:schemaRef ds:uri="http://purl.org/dc/terms/"/>
+    <ds:schemaRef ds:uri="http://schemas.microsoft.com/internal/obd"/>
+  </ds:schemaRefs>
+</ds:datastoreItem>
+</file>
+
+<file path=customXml/itemProps2.xml><?xml version="1.0" encoding="utf-8"?>
+<ds:datastoreItem xmlns:ds="http://schemas.openxmlformats.org/officeDocument/2006/customXml" ds:itemID="{78259B09-CEFC-4BA8-BA8A-7643E0017266}">
+  <ds:schemaRefs>
+    <ds:schemaRef ds:uri="http://schemas.microsoft.com/office/2006/metadata/properties"/>
+    <ds:schemaRef ds:uri="http://schemas.microsoft.com/office/infopath/2007/PartnerControls"/>
+    <ds:schemaRef ds:uri="http://schemas.microsoft.com/sharepoint/v3/fields"/>
+    <ds:schemaRef ds:uri="http://schemas.microsoft.com/sharepoint/v3"/>
+    <ds:schemaRef ds:uri="4ffa91fb-a0ff-4ac5-b2db-65c790d184a4"/>
+    <ds:schemaRef ds:uri="http://schemas.microsoft.com/sharepoint.v3"/>
+  </ds:schemaRefs>
+</ds:datastoreItem>
+</file>
+
+<file path=customXml/itemProps3.xml><?xml version="1.0" encoding="utf-8"?>
+<ds:datastoreItem xmlns:ds="http://schemas.openxmlformats.org/officeDocument/2006/customXml" ds:itemID="{BFDE3645-3E16-4F69-8551-CE09280D4134}">
+  <ds:schemaRefs>
+    <ds:schemaRef ds:uri="http://schemas.microsoft.com/sharepoint/v3/contenttype/forms"/>
+  </ds:schemaRefs>
+</ds:datastoreItem>
+</file>
+
+<file path=customXml/itemProps4.xml><?xml version="1.0" encoding="utf-8"?>
+<ds:datastoreItem xmlns:ds="http://schemas.openxmlformats.org/officeDocument/2006/customXml" ds:itemID="{3EC6F84A-CFE1-4E80-95FA-B3F5FE143096}">
+  <ds:schemaRefs>
+    <ds:schemaRef ds:uri="Microsoft.SharePoint.Taxonomy.ContentTypeSync"/>
+  </ds:schemaRefs>
+</ds:datastoreItem>
+</file>
+
+<file path=customXml/itemProps5.xml><?xml version="1.0" encoding="utf-8"?>
+<ds:datastoreItem xmlns:ds="http://schemas.openxmlformats.org/officeDocument/2006/customXml" ds:itemID="{D65F612A-CB87-4D79-91B9-EFC6294162C4}">
   <ds:schemaRefs>
     <ds:schemaRef ds:uri="http://schemas.openxmlformats.org/officeDocument/2006/bibliography"/>
   </ds:schemaRefs>

</xml_diff>